<commit_message>
Dagboken ar andrad, headen har andrade sokvag till den nya slider.css och att slidern.php har sma andringar
</commit_message>
<xml_diff>
--- a/doc/dagbok_projectarbete.docx
+++ b/doc/dagbok_projectarbete.docx
@@ -174,37 +174,135 @@
     </w:p>
     <w:p>
       <w:r>
-        <w:t>Ashkan bröt ner html sidorna i mindre deler för marcus som sedan lagt in dem i php backend, detta så att vi kan jobba med varje del för sig utan att behöva ändra i alla filer hela tiden. Kollat på design idéer</w:t>
+        <w:t xml:space="preserve">Ashkan bröt ner html sidorna i mindre deler för marcus som sedan lagt in dem i php backend, detta så att vi kan jobba med varje del för sig utan att behöva ändra i alla filer hela tiden. Kollat på design idéer </w:t>
+      </w:r>
+    </w:p>
+    <w:p>
+      <w:r>
+        <w:t xml:space="preserve">Aldijana </w:t>
+      </w:r>
+      <w:r>
+        <w:t>Jobbar med dokumentation tillsammans med Rikard.</w:t>
+      </w:r>
+    </w:p>
+    <w:p>
+      <w:r>
+        <w:lastRenderedPageBreak/>
+        <w:t>Christoffer är sjuk.</w:t>
+      </w:r>
+    </w:p>
+    <w:p>
+      <w:r>
+        <w:t>Marcus …</w:t>
+      </w:r>
+    </w:p>
+    <w:p>
+      <w:r>
+        <w:t>Gruppen diskuterar tillsammans om en slutgiltig design.</w:t>
+      </w:r>
+    </w:p>
+    <w:p>
+      <w:pPr>
+        <w:pBdr>
+          <w:bottom w:val="single" w:sz="6" w:space="1" w:color="auto"/>
+        </w:pBdr>
+        <w:rPr>
+          <w:b/>
+        </w:rPr>
+      </w:pPr>
+      <w:r>
+        <w:rPr>
+          <w:b/>
+        </w:rPr>
+        <w:t>Da</w:t>
+      </w:r>
+      <w:r>
+        <w:rPr>
+          <w:b/>
+        </w:rPr>
+        <w:t>g5</w:t>
+      </w:r>
+      <w:r>
+        <w:rPr>
+          <w:b/>
+        </w:rPr>
+        <w:t xml:space="preserve"> </w:t>
+      </w:r>
+      <w:r>
+        <w:rPr>
+          <w:b/>
+        </w:rPr>
+        <w:t>Fredag</w:t>
+      </w:r>
+    </w:p>
+    <w:p>
+      <w:r>
+        <w:t>Rikard arbetar med bug fixa slidern.</w:t>
+      </w:r>
+    </w:p>
+    <w:p>
+      <w:r>
+        <w:t>..</w:t>
+      </w:r>
+    </w:p>
+    <w:p/>
+    <w:p>
+      <w:pPr>
+        <w:pBdr>
+          <w:bottom w:val="single" w:sz="6" w:space="1" w:color="auto"/>
+        </w:pBdr>
+        <w:rPr>
+          <w:b/>
+        </w:rPr>
+      </w:pPr>
+      <w:r>
+        <w:rPr>
+          <w:b/>
+        </w:rPr>
+        <w:t>Da</w:t>
+      </w:r>
+      <w:r>
+        <w:rPr>
+          <w:b/>
+        </w:rPr>
+        <w:t>g6</w:t>
+      </w:r>
+      <w:r>
+        <w:rPr>
+          <w:b/>
+        </w:rPr>
+        <w:t xml:space="preserve"> </w:t>
+      </w:r>
+      <w:r>
+        <w:rPr>
+          <w:b/>
+        </w:rPr>
+        <w:t>Måndag</w:t>
+      </w:r>
+    </w:p>
+    <w:p>
+      <w:r>
+        <w:t xml:space="preserve">Rikard </w:t>
+      </w:r>
+      <w:r>
+        <w:t>”</w:t>
+      </w:r>
+      <w:r>
+        <w:t>löser</w:t>
+      </w:r>
+      <w:r>
+        <w:t>”</w:t>
+      </w:r>
+      <w:r>
+        <w:t xml:space="preserve"> bugen med sliden via att börja om på en ny slider, hjälper C.H. med att implmentera sina ändringar in i projektet.</w:t>
+      </w:r>
+    </w:p>
+    <w:p>
+      <w:r>
+        <w:t>..</w:t>
       </w:r>
       <w:bookmarkStart w:id="0" w:name="_GoBack"/>
       <w:bookmarkEnd w:id="0"/>
-      <w:r>
-        <w:t xml:space="preserve"> </w:t>
-      </w:r>
-    </w:p>
-    <w:p>
-      <w:r>
-        <w:t xml:space="preserve">Aldijana </w:t>
-      </w:r>
-      <w:r>
-        <w:t>Jobbar med dokumentation tillsammans med Rikard.</w:t>
-      </w:r>
-    </w:p>
-    <w:p>
-      <w:r>
-        <w:lastRenderedPageBreak/>
-        <w:t>Christoffer är sjuk.</w:t>
-      </w:r>
-    </w:p>
-    <w:p>
-      <w:r>
-        <w:t>Marcus …</w:t>
-      </w:r>
-    </w:p>
-    <w:p>
-      <w:r>
-        <w:t>Gruppen diskuterar tillsammans om en slutgiltig design.</w:t>
-      </w:r>
     </w:p>
     <w:sectPr>
       <w:pgSz w:w="11906" w:h="16838"/>

</xml_diff>